<commit_message>
added intro and some assumptions
</commit_message>
<xml_diff>
--- a/docs/report/CITS3001-REPORT-22914578-22976067.docx
+++ b/docs/report/CITS3001-REPORT-22914578-22976067.docx
@@ -278,7 +278,11 @@
               <w:right w:val="nil"/>
             </w:tcBorders>
           </w:tcPr>
-          <w:p/>
+          <w:p>
+            <w:r>
+              <w:t>Jono Hartono</w:t>
+            </w:r>
+          </w:p>
         </w:tc>
         <w:tc>
           <w:tcPr>
@@ -290,7 +294,11 @@
               <w:right w:val="nil"/>
             </w:tcBorders>
           </w:tcPr>
-          <w:p/>
+          <w:p>
+            <w:r>
+              <w:t>22976067</w:t>
+            </w:r>
+          </w:p>
         </w:tc>
         <w:tc>
           <w:tcPr>
@@ -1226,37 +1234,108 @@
     </w:sdt>
     <w:p>
       <w:pPr>
+        <w:rPr>
+          <w:rFonts w:asciiTheme="majorHAnsi" w:eastAsiaTheme="majorEastAsia" w:hAnsiTheme="majorHAnsi" w:cstheme="majorBidi"/>
+          <w:color w:val="2F5496" w:themeColor="accent1" w:themeShade="BF"/>
+          <w:sz w:val="32"/>
+          <w:szCs w:val="32"/>
+        </w:rPr>
+      </w:pPr>
+      <w:bookmarkStart w:id="0" w:name="_Toc115329643"/>
+      <w:r>
+        <w:br w:type="page"/>
+      </w:r>
+    </w:p>
+    <w:p>
+      <w:pPr>
         <w:pStyle w:val="Heading1"/>
       </w:pPr>
-    </w:p>
-    <w:p>
-      <w:pPr>
-        <w:pStyle w:val="Heading1"/>
-      </w:pPr>
-    </w:p>
-    <w:p>
-      <w:pPr>
-        <w:pStyle w:val="Heading1"/>
-      </w:pPr>
-      <w:bookmarkStart w:id="0" w:name="_Toc115329643"/>
-      <w:r>
+      <w:r>
+        <w:lastRenderedPageBreak/>
         <w:t>Introduction</w:t>
       </w:r>
       <w:bookmarkEnd w:id="0"/>
     </w:p>
-    <w:p/>
-    <w:p>
-      <w:r>
+    <w:p>
+      <w:r>
+        <w:rPr>
+          <w:highlight w:val="yellow"/>
+        </w:rPr>
+        <w:t>&lt;</w:t>
+      </w:r>
+      <w:r>
+        <w:rPr>
+          <w:highlight w:val="yellow"/>
+        </w:rPr>
         <w:t xml:space="preserve">Explain </w:t>
       </w:r>
       <w:r>
+        <w:rPr>
+          <w:highlight w:val="yellow"/>
+        </w:rPr>
         <w:t>your understanding of the</w:t>
       </w:r>
       <w:r>
+        <w:rPr>
+          <w:highlight w:val="yellow"/>
+        </w:rPr>
         <w:t xml:space="preserve"> game in one paragraph</w:t>
       </w:r>
       <w:r>
+        <w:rPr>
+          <w:highlight w:val="yellow"/>
+        </w:rPr>
         <w:t>.</w:t>
+      </w:r>
+      <w:r>
+        <w:rPr>
+          <w:highlight w:val="yellow"/>
+        </w:rPr>
+        <w:t>&gt;</w:t>
+      </w:r>
+    </w:p>
+    <w:p>
+      <w:r>
+        <w:t xml:space="preserve">This project will simulate a typical </w:t>
+      </w:r>
+      <w:proofErr w:type="gramStart"/>
+      <w:r>
+        <w:t>Red</w:t>
+      </w:r>
+      <w:proofErr w:type="gramEnd"/>
+      <w:r>
+        <w:t xml:space="preserve"> vs Blue scenario. In this scenario the Red Team will be a dictatorial government and </w:t>
+      </w:r>
+      <w:r>
+        <w:t xml:space="preserve">the </w:t>
+      </w:r>
+      <w:r>
+        <w:t>Blue</w:t>
+      </w:r>
+      <w:r>
+        <w:t xml:space="preserve"> Team</w:t>
+      </w:r>
+      <w:r>
+        <w:t xml:space="preserve"> is a democratic government, each trying to persuade the citizens (Green Team) to not vote or vote in the upcoming countries election.</w:t>
+      </w:r>
+      <w:r>
+        <w:t xml:space="preserve"> </w:t>
+      </w:r>
+    </w:p>
+    <w:p>
+      <w:r>
+        <w:t>To win the scenario the Red Team must have more citizens (Green Team) with an opinion to not vote and uncertainties values less than 0, meaning they are certain they will not vote. The Blue Team wins if more citizens (Green Team) with an opinion to vote and uncertainties less than 0, meaning that they are certain they will vote.</w:t>
+      </w:r>
+    </w:p>
+    <w:p>
+      <w:r>
+        <w:t xml:space="preserve">This scenario will allow Red and Blue Teams to spread </w:t>
+      </w:r>
+      <w:r>
+        <w:t>misinformation</w:t>
+      </w:r>
+      <w:r>
+        <w:t xml:space="preserve"> or information to sway opinions of the citizens. </w:t>
       </w:r>
     </w:p>
     <w:p/>
@@ -1331,15 +1410,19 @@
         </w:numPr>
       </w:pPr>
       <w:r>
-        <w:t>What is the interval of uncertainty in your project? What do-1,</w:t>
-      </w:r>
-      <w:proofErr w:type="gramStart"/>
-      <w:r>
-        <w:t>0,+</w:t>
-      </w:r>
-      <w:proofErr w:type="gramEnd"/>
-      <w:r>
-        <w:t>1 represent?</w:t>
+        <w:t xml:space="preserve">Uncertainty values that are more positive </w:t>
+      </w:r>
+      <w:r>
+        <w:t xml:space="preserve">and 1 being the ceiling, </w:t>
+      </w:r>
+      <w:r>
+        <w:t xml:space="preserve">means that agents are more </w:t>
+      </w:r>
+      <w:r>
+        <w:t>uncertain about their current opinion, meaning they will be more susceptible to changing their opinions</w:t>
+      </w:r>
+      <w:r>
+        <w:t>.</w:t>
       </w:r>
     </w:p>
     <w:p>
@@ -1351,7 +1434,7 @@
         </w:numPr>
       </w:pPr>
       <w:r>
-        <w:t xml:space="preserve">How are you perceiving green nodes’ opinion? Do you perceive it as vote/not vote in election, or are you perceiving it as vote for blue/vote for red? </w:t>
+        <w:t xml:space="preserve">Uncertainty values that a more negative and -1 being the floor, means that agents have an easier time persuading others and a harder time being persuaded. </w:t>
       </w:r>
     </w:p>
     <w:p>
@@ -1363,7 +1446,31 @@
         </w:numPr>
       </w:pPr>
       <w:r>
+        <w:t>Green Agents will have either vote or not vote opinions</w:t>
+      </w:r>
+    </w:p>
+    <w:p>
+      <w:pPr>
+        <w:pStyle w:val="ListParagraph"/>
+        <w:numPr>
+          <w:ilvl w:val="0"/>
+          <w:numId w:val="4"/>
+        </w:numPr>
+      </w:pPr>
+      <w:r>
+        <w:t>&lt;</w:t>
+      </w:r>
+      <w:r>
+        <w:rPr>
+          <w:highlight w:val="yellow"/>
+        </w:rPr>
         <w:t>Any other assumptions</w:t>
+      </w:r>
+      <w:r>
+        <w:rPr>
+          <w:highlight w:val="yellow"/>
+        </w:rPr>
+        <w:t>&gt;</w:t>
       </w:r>
     </w:p>
     <w:p/>
@@ -1550,6 +1657,7 @@
       </w:pPr>
       <w:bookmarkStart w:id="4" w:name="_Toc115329647"/>
       <w:r>
+        <w:lastRenderedPageBreak/>
         <w:t>Implementation of</w:t>
       </w:r>
       <w:r>
@@ -1704,7 +1812,6 @@
     <w:p/>
     <w:p>
       <w:r>
-        <w:lastRenderedPageBreak/>
         <w:t>e.g.,</w:t>
       </w:r>
     </w:p>
@@ -2003,6 +2110,7 @@
         </w:numPr>
       </w:pPr>
       <w:r>
+        <w:lastRenderedPageBreak/>
         <w:t>How does the game change if you have a broad uncertainty interval at the beginning of the game?</w:t>
       </w:r>
     </w:p>
@@ -2177,7 +2285,6 @@
           <w:b/>
           <w:bCs/>
         </w:rPr>
-        <w:lastRenderedPageBreak/>
         <w:t>Please note that for answering questions use your own mental model of how you implemented uncertainties if they are different from the specs</w:t>
       </w:r>
     </w:p>

</xml_diff>

<commit_message>
added stuff in the report
</commit_message>
<xml_diff>
--- a/docs/report/CITS3001-REPORT-22914578-22976067.docx
+++ b/docs/report/CITS3001-REPORT-22914578-22976067.docx
@@ -1672,29 +1672,56 @@
           <w:ilvl w:val="0"/>
           <w:numId w:val="7"/>
         </w:numPr>
-      </w:pPr>
-      <w:r>
+        <w:rPr>
+          <w:highlight w:val="yellow"/>
+        </w:rPr>
+      </w:pPr>
+      <w:r>
+        <w:rPr>
+          <w:highlight w:val="yellow"/>
+        </w:rPr>
         <w:t>State m</w:t>
       </w:r>
       <w:r>
+        <w:rPr>
+          <w:highlight w:val="yellow"/>
+        </w:rPr>
         <w:t xml:space="preserve">ain points about the </w:t>
       </w:r>
       <w:r>
+        <w:rPr>
+          <w:highlight w:val="yellow"/>
+        </w:rPr>
         <w:t>implementation</w:t>
       </w:r>
       <w:r>
+        <w:rPr>
+          <w:highlight w:val="yellow"/>
+        </w:rPr>
         <w:t xml:space="preserve"> of agents. </w:t>
       </w:r>
       <w:r>
+        <w:rPr>
+          <w:highlight w:val="yellow"/>
+        </w:rPr>
         <w:t xml:space="preserve">This heading is more </w:t>
       </w:r>
       <w:r>
+        <w:rPr>
+          <w:highlight w:val="yellow"/>
+        </w:rPr>
         <w:t>focused</w:t>
       </w:r>
       <w:r>
+        <w:rPr>
+          <w:highlight w:val="yellow"/>
+        </w:rPr>
         <w:t xml:space="preserve"> on the code and how you made it efficient</w:t>
       </w:r>
       <w:r>
+        <w:rPr>
+          <w:highlight w:val="yellow"/>
+        </w:rPr>
         <w:t xml:space="preserve">. </w:t>
       </w:r>
     </w:p>
@@ -1705,14 +1732,26 @@
           <w:ilvl w:val="0"/>
           <w:numId w:val="7"/>
         </w:numPr>
-      </w:pPr>
-      <w:r>
+        <w:rPr>
+          <w:highlight w:val="yellow"/>
+        </w:rPr>
+      </w:pPr>
+      <w:r>
+        <w:rPr>
+          <w:highlight w:val="yellow"/>
+        </w:rPr>
         <w:t xml:space="preserve">How long the program takes to </w:t>
       </w:r>
       <w:r>
+        <w:rPr>
+          <w:highlight w:val="yellow"/>
+        </w:rPr>
         <w:t>run a single turn with variable number of green agents</w:t>
       </w:r>
       <w:r>
+        <w:rPr>
+          <w:highlight w:val="yellow"/>
+        </w:rPr>
         <w:t xml:space="preserve">. Report for both small and large number of green agents. </w:t>
       </w:r>
     </w:p>
@@ -1723,25 +1762,46 @@
           <w:ilvl w:val="0"/>
           <w:numId w:val="7"/>
         </w:numPr>
-      </w:pPr>
-      <w:r>
+        <w:rPr>
+          <w:highlight w:val="yellow"/>
+        </w:rPr>
+      </w:pPr>
+      <w:r>
+        <w:rPr>
+          <w:highlight w:val="yellow"/>
+        </w:rPr>
         <w:t>Which programming language you used</w:t>
       </w:r>
       <w:r>
+        <w:rPr>
+          <w:highlight w:val="yellow"/>
+        </w:rPr>
         <w:t>?</w:t>
       </w:r>
       <w:r>
+        <w:rPr>
+          <w:highlight w:val="yellow"/>
+        </w:rPr>
         <w:t xml:space="preserve"> Whether you followed an </w:t>
       </w:r>
       <w:proofErr w:type="gramStart"/>
       <w:r>
+        <w:rPr>
+          <w:highlight w:val="yellow"/>
+        </w:rPr>
         <w:t>Object Oriented</w:t>
       </w:r>
       <w:proofErr w:type="gramEnd"/>
       <w:r>
+        <w:rPr>
+          <w:highlight w:val="yellow"/>
+        </w:rPr>
         <w:t xml:space="preserve"> approach or not</w:t>
       </w:r>
       <w:r>
+        <w:rPr>
+          <w:highlight w:val="yellow"/>
+        </w:rPr>
         <w:t>.</w:t>
       </w:r>
     </w:p>
@@ -1752,11 +1812,20 @@
           <w:ilvl w:val="0"/>
           <w:numId w:val="7"/>
         </w:numPr>
-      </w:pPr>
-      <w:r>
+        <w:rPr>
+          <w:highlight w:val="yellow"/>
+        </w:rPr>
+      </w:pPr>
+      <w:r>
+        <w:rPr>
+          <w:highlight w:val="yellow"/>
+        </w:rPr>
         <w:t>Which libraries you have used</w:t>
       </w:r>
       <w:r>
+        <w:rPr>
+          <w:highlight w:val="yellow"/>
+        </w:rPr>
         <w:t>?</w:t>
       </w:r>
     </w:p>
@@ -1767,13 +1836,131 @@
           <w:ilvl w:val="0"/>
           <w:numId w:val="7"/>
         </w:numPr>
-      </w:pPr>
-      <w:r>
+        <w:rPr>
+          <w:highlight w:val="yellow"/>
+        </w:rPr>
+      </w:pPr>
+      <w:r>
+        <w:rPr>
+          <w:highlight w:val="yellow"/>
+        </w:rPr>
         <w:t xml:space="preserve">Etc. </w:t>
       </w:r>
     </w:p>
     <w:p/>
     <w:p>
+      <w:r>
+        <w:t>The libraries used:</w:t>
+      </w:r>
+    </w:p>
+    <w:p>
+      <w:pPr>
+        <w:pStyle w:val="ListParagraph"/>
+        <w:numPr>
+          <w:ilvl w:val="0"/>
+          <w:numId w:val="10"/>
+        </w:numPr>
+      </w:pPr>
+      <w:r>
+        <w:t>Math</w:t>
+      </w:r>
+    </w:p>
+    <w:p>
+      <w:pPr>
+        <w:pStyle w:val="ListParagraph"/>
+        <w:numPr>
+          <w:ilvl w:val="0"/>
+          <w:numId w:val="10"/>
+        </w:numPr>
+      </w:pPr>
+      <w:r>
+        <w:t>Random</w:t>
+      </w:r>
+    </w:p>
+    <w:p>
+      <w:pPr>
+        <w:pStyle w:val="ListParagraph"/>
+        <w:numPr>
+          <w:ilvl w:val="0"/>
+          <w:numId w:val="10"/>
+        </w:numPr>
+      </w:pPr>
+      <w:r>
+        <w:t>Copy</w:t>
+      </w:r>
+    </w:p>
+    <w:p>
+      <w:pPr>
+        <w:pStyle w:val="ListParagraph"/>
+        <w:numPr>
+          <w:ilvl w:val="0"/>
+          <w:numId w:val="10"/>
+        </w:numPr>
+      </w:pPr>
+      <w:r>
+        <w:t>Time</w:t>
+      </w:r>
+    </w:p>
+    <w:p>
+      <w:pPr>
+        <w:pStyle w:val="ListParagraph"/>
+        <w:numPr>
+          <w:ilvl w:val="0"/>
+          <w:numId w:val="10"/>
+        </w:numPr>
+      </w:pPr>
+      <w:r>
+        <w:t>Logging</w:t>
+      </w:r>
+    </w:p>
+    <w:p>
+      <w:pPr>
+        <w:pStyle w:val="ListParagraph"/>
+        <w:numPr>
+          <w:ilvl w:val="0"/>
+          <w:numId w:val="10"/>
+        </w:numPr>
+      </w:pPr>
+      <w:r>
+        <w:t>Datetime</w:t>
+      </w:r>
+    </w:p>
+    <w:p>
+      <w:pPr>
+        <w:pStyle w:val="ListParagraph"/>
+        <w:numPr>
+          <w:ilvl w:val="0"/>
+          <w:numId w:val="10"/>
+        </w:numPr>
+      </w:pPr>
+      <w:proofErr w:type="spellStart"/>
+      <w:r>
+        <w:t>netwo</w:t>
+      </w:r>
+      <w:r>
+        <w:t>r</w:t>
+      </w:r>
+      <w:r>
+        <w:t>kx</w:t>
+      </w:r>
+      <w:proofErr w:type="spellEnd"/>
+    </w:p>
+    <w:p/>
+    <w:p>
+      <w:r>
+        <w:t xml:space="preserve">Implementation of this project uses OOP and Python, using an OOP paradigm allowed us to implement a parent class that each agent would inherent. </w:t>
+      </w:r>
+      <w:r>
+        <w:rPr>
+          <w:highlight w:val="yellow"/>
+        </w:rPr>
+        <w:t>&lt;EXPLAIN MORE&gt;</w:t>
+      </w:r>
+    </w:p>
+    <w:p/>
+    <w:p/>
+    <w:p/>
+    <w:p>
       <w:pPr>
         <w:pStyle w:val="Heading2"/>
       </w:pPr>
@@ -1783,6 +1970,9 @@
     </w:p>
     <w:p>
       <w:r>
+        <w:rPr>
+          <w:highlight w:val="yellow"/>
+        </w:rPr>
         <w:t>How can a layman run your game? Provide the commands, and associated parameters needed with an example workflow of the game.</w:t>
       </w:r>
       <w:r>
@@ -1832,8 +2022,14 @@
           <w:ilvl w:val="0"/>
           <w:numId w:val="3"/>
         </w:numPr>
-      </w:pPr>
-      <w:r>
+        <w:rPr>
+          <w:highlight w:val="yellow"/>
+        </w:rPr>
+      </w:pPr>
+      <w:r>
+        <w:rPr>
+          <w:highlight w:val="yellow"/>
+        </w:rPr>
         <w:t>Are you using a static network or a dynamic network?</w:t>
       </w:r>
     </w:p>
@@ -1844,17 +2040,32 @@
           <w:ilvl w:val="0"/>
           <w:numId w:val="3"/>
         </w:numPr>
-      </w:pPr>
-      <w:r>
+        <w:rPr>
+          <w:highlight w:val="yellow"/>
+        </w:rPr>
+      </w:pPr>
+      <w:r>
+        <w:rPr>
+          <w:highlight w:val="yellow"/>
+        </w:rPr>
         <w:t>Can we</w:t>
       </w:r>
       <w:r>
+        <w:rPr>
+          <w:highlight w:val="yellow"/>
+        </w:rPr>
         <w:t xml:space="preserve"> generate</w:t>
       </w:r>
       <w:r>
+        <w:rPr>
+          <w:highlight w:val="yellow"/>
+        </w:rPr>
         <w:t xml:space="preserve"> a network</w:t>
       </w:r>
       <w:r>
+        <w:rPr>
+          <w:highlight w:val="yellow"/>
+        </w:rPr>
         <w:t xml:space="preserve"> when the game start?</w:t>
       </w:r>
     </w:p>
@@ -1865,8 +2076,14 @@
           <w:ilvl w:val="0"/>
           <w:numId w:val="3"/>
         </w:numPr>
-      </w:pPr>
-      <w:r>
+        <w:rPr>
+          <w:highlight w:val="yellow"/>
+        </w:rPr>
+      </w:pPr>
+      <w:r>
+        <w:rPr>
+          <w:highlight w:val="yellow"/>
+        </w:rPr>
         <w:t>What type of underlying network model you are using?</w:t>
       </w:r>
     </w:p>
@@ -1877,8 +2094,14 @@
           <w:ilvl w:val="0"/>
           <w:numId w:val="3"/>
         </w:numPr>
-      </w:pPr>
-      <w:r>
+        <w:rPr>
+          <w:highlight w:val="yellow"/>
+        </w:rPr>
+      </w:pPr>
+      <w:r>
+        <w:rPr>
+          <w:highlight w:val="yellow"/>
+        </w:rPr>
         <w:t>Other properties of the network, e.g., is it weighed, can links be added or removed during the play?</w:t>
       </w:r>
     </w:p>
@@ -1889,9 +2112,37 @@
           <w:ilvl w:val="0"/>
           <w:numId w:val="3"/>
         </w:numPr>
-      </w:pPr>
-      <w:r>
+        <w:rPr>
+          <w:highlight w:val="yellow"/>
+        </w:rPr>
+      </w:pPr>
+      <w:r>
+        <w:rPr>
+          <w:highlight w:val="yellow"/>
+        </w:rPr>
         <w:t xml:space="preserve">Etc. </w:t>
+      </w:r>
+    </w:p>
+    <w:p>
+      <w:pPr>
+        <w:rPr>
+          <w:highlight w:val="yellow"/>
+        </w:rPr>
+      </w:pPr>
+    </w:p>
+    <w:p>
+      <w:r>
+        <w:t xml:space="preserve">The green agent network is dynamically generated for each game, an input by the user will determine how many green agents will be generated. During the game the green agents will be influenced by other agents/players (red, blue, green) depending on the effectiveness of </w:t>
+      </w:r>
+      <w:r>
+        <w:lastRenderedPageBreak/>
+        <w:t>the influence by other agents/players the agent can change its opinion and uncertainty values.</w:t>
+      </w:r>
+      <w:r>
+        <w:t xml:space="preserve"> </w:t>
+      </w:r>
+      <w:r>
+        <w:t xml:space="preserve"> </w:t>
       </w:r>
     </w:p>
     <w:p/>
@@ -1912,18 +2163,21 @@
           <w:ilvl w:val="0"/>
           <w:numId w:val="2"/>
         </w:numPr>
-      </w:pPr>
-      <w:r>
-        <w:t>Describe your design of the message potency</w:t>
-      </w:r>
-      <w:r>
-        <w:t xml:space="preserve"> </w:t>
-      </w:r>
-      <w:r>
-        <w:t>(a.k.a. uncertainty of red and blue nodes</w:t>
+        <w:rPr>
+          <w:highlight w:val="yellow"/>
+        </w:rPr>
+      </w:pPr>
+      <w:r>
+        <w:rPr>
+          <w:highlight w:val="yellow"/>
+        </w:rPr>
+        <w:t>Describe your design of the message potency (a.k.a. uncertainty of red and blue nodes</w:t>
       </w:r>
       <w:proofErr w:type="gramStart"/>
       <w:r>
+        <w:rPr>
+          <w:highlight w:val="yellow"/>
+        </w:rPr>
         <w:t>. )</w:t>
       </w:r>
       <w:proofErr w:type="gramEnd"/>
@@ -1935,17 +2189,32 @@
           <w:ilvl w:val="0"/>
           <w:numId w:val="2"/>
         </w:numPr>
-      </w:pPr>
-      <w:r>
+        <w:rPr>
+          <w:highlight w:val="yellow"/>
+        </w:rPr>
+      </w:pPr>
+      <w:r>
+        <w:rPr>
+          <w:highlight w:val="yellow"/>
+        </w:rPr>
         <w:t xml:space="preserve">Describe your method for changing the </w:t>
       </w:r>
       <w:r>
+        <w:rPr>
+          <w:highlight w:val="yellow"/>
+        </w:rPr>
         <w:t>followers'</w:t>
       </w:r>
       <w:r>
+        <w:rPr>
+          <w:highlight w:val="yellow"/>
+        </w:rPr>
         <w:t xml:space="preserve"> number</w:t>
       </w:r>
       <w:r>
+        <w:rPr>
+          <w:highlight w:val="yellow"/>
+        </w:rPr>
         <w:t xml:space="preserve"> in case of red agent</w:t>
       </w:r>
     </w:p>
@@ -1956,8 +2225,14 @@
           <w:ilvl w:val="0"/>
           <w:numId w:val="2"/>
         </w:numPr>
-      </w:pPr>
-      <w:r>
+        <w:rPr>
+          <w:highlight w:val="yellow"/>
+        </w:rPr>
+      </w:pPr>
+      <w:r>
+        <w:rPr>
+          <w:highlight w:val="yellow"/>
+        </w:rPr>
         <w:t>Describe your method for changing the energy level of blue nodes (a.k.a. lifeline)</w:t>
       </w:r>
     </w:p>
@@ -1968,11 +2243,343 @@
           <w:ilvl w:val="0"/>
           <w:numId w:val="2"/>
         </w:numPr>
-      </w:pPr>
-      <w:r>
+        <w:rPr>
+          <w:highlight w:val="yellow"/>
+        </w:rPr>
+      </w:pPr>
+      <w:r>
+        <w:rPr>
+          <w:highlight w:val="yellow"/>
+        </w:rPr>
         <w:t>Other Pertinent points regarding the working of your agent</w:t>
       </w:r>
     </w:p>
+    <w:p/>
+    <w:p>
+      <w:pPr>
+        <w:pStyle w:val="Heading2"/>
+      </w:pPr>
+      <w:r>
+        <w:t>Move Options</w:t>
+      </w:r>
+    </w:p>
+    <w:tbl>
+      <w:tblPr>
+        <w:tblStyle w:val="TableGrid"/>
+        <w:tblW w:w="9269" w:type="dxa"/>
+        <w:tblLook w:val="04A0" w:firstRow="1" w:lastRow="0" w:firstColumn="1" w:lastColumn="0" w:noHBand="0" w:noVBand="1"/>
+      </w:tblPr>
+      <w:tblGrid>
+        <w:gridCol w:w="1486"/>
+        <w:gridCol w:w="762"/>
+        <w:gridCol w:w="1415"/>
+        <w:gridCol w:w="1415"/>
+        <w:gridCol w:w="1361"/>
+        <w:gridCol w:w="1415"/>
+        <w:gridCol w:w="1415"/>
+      </w:tblGrid>
+      <w:tr>
+        <w:tc>
+          <w:tcPr>
+            <w:tcW w:w="1486" w:type="dxa"/>
+          </w:tcPr>
+          <w:p>
+            <w:pPr>
+              <w:jc w:val="center"/>
+            </w:pPr>
+            <w:r>
+              <w:t>Option #</w:t>
+            </w:r>
+          </w:p>
+        </w:tc>
+        <w:tc>
+          <w:tcPr>
+            <w:tcW w:w="762" w:type="dxa"/>
+          </w:tcPr>
+          <w:p>
+            <w:pPr>
+              <w:jc w:val="center"/>
+            </w:pPr>
+            <w:r>
+              <w:t>#</w:t>
+            </w:r>
+            <w:r>
+              <w:t>0</w:t>
+            </w:r>
+          </w:p>
+        </w:tc>
+        <w:tc>
+          <w:tcPr>
+            <w:tcW w:w="1415" w:type="dxa"/>
+          </w:tcPr>
+          <w:p>
+            <w:pPr>
+              <w:jc w:val="center"/>
+            </w:pPr>
+            <w:r>
+              <w:t>#</w:t>
+            </w:r>
+            <w:r>
+              <w:t>1</w:t>
+            </w:r>
+          </w:p>
+        </w:tc>
+        <w:tc>
+          <w:tcPr>
+            <w:tcW w:w="1415" w:type="dxa"/>
+          </w:tcPr>
+          <w:p>
+            <w:pPr>
+              <w:jc w:val="center"/>
+            </w:pPr>
+            <w:r>
+              <w:t>#</w:t>
+            </w:r>
+            <w:r>
+              <w:t>2</w:t>
+            </w:r>
+          </w:p>
+        </w:tc>
+        <w:tc>
+          <w:tcPr>
+            <w:tcW w:w="1361" w:type="dxa"/>
+          </w:tcPr>
+          <w:p>
+            <w:pPr>
+              <w:jc w:val="center"/>
+            </w:pPr>
+            <w:r>
+              <w:t>#</w:t>
+            </w:r>
+            <w:r>
+              <w:t>3</w:t>
+            </w:r>
+          </w:p>
+        </w:tc>
+        <w:tc>
+          <w:tcPr>
+            <w:tcW w:w="1415" w:type="dxa"/>
+          </w:tcPr>
+          <w:p>
+            <w:pPr>
+              <w:jc w:val="center"/>
+            </w:pPr>
+            <w:r>
+              <w:t>#</w:t>
+            </w:r>
+            <w:r>
+              <w:t>4</w:t>
+            </w:r>
+          </w:p>
+        </w:tc>
+        <w:tc>
+          <w:tcPr>
+            <w:tcW w:w="1415" w:type="dxa"/>
+          </w:tcPr>
+          <w:p>
+            <w:pPr>
+              <w:jc w:val="center"/>
+            </w:pPr>
+            <w:r>
+              <w:t>#</w:t>
+            </w:r>
+            <w:r>
+              <w:t>5</w:t>
+            </w:r>
+          </w:p>
+        </w:tc>
+      </w:tr>
+      <w:tr>
+        <w:tc>
+          <w:tcPr>
+            <w:tcW w:w="1486" w:type="dxa"/>
+          </w:tcPr>
+          <w:p>
+            <w:pPr>
+              <w:jc w:val="center"/>
+            </w:pPr>
+            <w:r>
+              <w:t>Uncertainty</w:t>
+            </w:r>
+          </w:p>
+        </w:tc>
+        <w:tc>
+          <w:tcPr>
+            <w:tcW w:w="762" w:type="dxa"/>
+          </w:tcPr>
+          <w:p>
+            <w:pPr>
+              <w:jc w:val="center"/>
+            </w:pPr>
+            <w:r>
+              <w:t>0.00</w:t>
+            </w:r>
+          </w:p>
+        </w:tc>
+        <w:tc>
+          <w:tcPr>
+            <w:tcW w:w="1415" w:type="dxa"/>
+          </w:tcPr>
+          <w:p>
+            <w:pPr>
+              <w:jc w:val="center"/>
+            </w:pPr>
+            <w:r>
+              <w:t>0.1</w:t>
+            </w:r>
+            <w:r>
+              <w:t>0</w:t>
+            </w:r>
+            <w:r>
+              <w:t xml:space="preserve"> – 0.2</w:t>
+            </w:r>
+            <w:r>
+              <w:t>0</w:t>
+            </w:r>
+          </w:p>
+        </w:tc>
+        <w:tc>
+          <w:tcPr>
+            <w:tcW w:w="1415" w:type="dxa"/>
+          </w:tcPr>
+          <w:p>
+            <w:pPr>
+              <w:jc w:val="center"/>
+            </w:pPr>
+            <w:r>
+              <w:t>0.1</w:t>
+            </w:r>
+            <w:r>
+              <w:t>0</w:t>
+            </w:r>
+            <w:r>
+              <w:t xml:space="preserve"> – 0.</w:t>
+            </w:r>
+            <w:r>
+              <w:t>3</w:t>
+            </w:r>
+            <w:r>
+              <w:t>0</w:t>
+            </w:r>
+          </w:p>
+        </w:tc>
+        <w:tc>
+          <w:tcPr>
+            <w:tcW w:w="1361" w:type="dxa"/>
+          </w:tcPr>
+          <w:p>
+            <w:pPr>
+              <w:jc w:val="center"/>
+            </w:pPr>
+            <w:r>
+              <w:t>0.</w:t>
+            </w:r>
+            <w:r>
+              <w:t>2</w:t>
+            </w:r>
+            <w:r>
+              <w:t>0</w:t>
+            </w:r>
+            <w:r>
+              <w:t>– 0.</w:t>
+            </w:r>
+            <w:r>
+              <w:t>4</w:t>
+            </w:r>
+            <w:r>
+              <w:t>0</w:t>
+            </w:r>
+          </w:p>
+        </w:tc>
+        <w:tc>
+          <w:tcPr>
+            <w:tcW w:w="1415" w:type="dxa"/>
+          </w:tcPr>
+          <w:p>
+            <w:pPr>
+              <w:jc w:val="center"/>
+            </w:pPr>
+            <w:r>
+              <w:t>0.</w:t>
+            </w:r>
+            <w:r>
+              <w:t>3</w:t>
+            </w:r>
+            <w:r>
+              <w:t>0</w:t>
+            </w:r>
+            <w:r>
+              <w:t xml:space="preserve"> </w:t>
+            </w:r>
+            <w:r>
+              <w:t>– 0.</w:t>
+            </w:r>
+            <w:r>
+              <w:t>5</w:t>
+            </w:r>
+            <w:r>
+              <w:t>0</w:t>
+            </w:r>
+          </w:p>
+        </w:tc>
+        <w:tc>
+          <w:tcPr>
+            <w:tcW w:w="1415" w:type="dxa"/>
+          </w:tcPr>
+          <w:p>
+            <w:pPr>
+              <w:jc w:val="center"/>
+            </w:pPr>
+            <w:r>
+              <w:t>0.</w:t>
+            </w:r>
+            <w:r>
+              <w:t>4</w:t>
+            </w:r>
+            <w:r>
+              <w:t>0</w:t>
+            </w:r>
+            <w:r>
+              <w:t xml:space="preserve"> – 0.</w:t>
+            </w:r>
+            <w:r>
+              <w:t>5</w:t>
+            </w:r>
+            <w:r>
+              <w:t>0</w:t>
+            </w:r>
+          </w:p>
+        </w:tc>
+      </w:tr>
+    </w:tbl>
+    <w:p/>
+    <w:p>
+      <w:r>
+        <w:t xml:space="preserve">The Red and Blue agents will be able to pick 6 options with increasing message potency </w:t>
+      </w:r>
+      <w:r>
+        <w:t xml:space="preserve">and </w:t>
+      </w:r>
+      <w:r>
+        <w:t>an option to simply pass the turn and</w:t>
+      </w:r>
+      <w:r>
+        <w:t xml:space="preserve"> to</w:t>
+      </w:r>
+      <w:r>
+        <w:t xml:space="preserve"> not interact with the green network will be available for both agents. </w:t>
+      </w:r>
+      <w:r>
+        <w:t>The blue agent will have an extra lifeline option to deploy a grey agent into the green network which will cost zero energy. Although there are risks involved with this option since there exists a probability that the grey agent might be working for the opposite team.</w:t>
+      </w:r>
+      <w:r>
+        <w:t xml:space="preserve"> </w:t>
+      </w:r>
+      <w:r>
+        <w:t>The grey agents will only exist for a single turn.</w:t>
+      </w:r>
+    </w:p>
+    <w:p/>
     <w:p/>
     <w:p>
       <w:pPr>
@@ -2110,7 +2717,6 @@
         </w:numPr>
       </w:pPr>
       <w:r>
-        <w:lastRenderedPageBreak/>
         <w:t>How does the game change if you have a broad uncertainty interval at the beginning of the game?</w:t>
       </w:r>
     </w:p>
@@ -2206,6 +2812,7 @@
         </w:numPr>
       </w:pPr>
       <w:r>
+        <w:lastRenderedPageBreak/>
         <w:t xml:space="preserve">In order for the </w:t>
       </w:r>
       <w:proofErr w:type="gramStart"/>
@@ -2862,6 +3469,95 @@
     </w:lvl>
   </w:abstractNum>
   <w:abstractNum w:abstractNumId="5" w15:restartNumberingAfterBreak="0">
+    <w:nsid w:val="54033320"/>
+    <w:multiLevelType w:val="hybridMultilevel"/>
+    <w:tmpl w:val="036A73C8"/>
+    <w:lvl w:ilvl="0" w:tplc="0C09000F">
+      <w:start w:val="1"/>
+      <w:numFmt w:val="decimal"/>
+      <w:lvlText w:val="%1."/>
+      <w:lvlJc w:val="left"/>
+      <w:pPr>
+        <w:ind w:left="720" w:hanging="360"/>
+      </w:pPr>
+      <w:rPr>
+        <w:rFonts w:hint="default"/>
+      </w:rPr>
+    </w:lvl>
+    <w:lvl w:ilvl="1" w:tplc="0C090019" w:tentative="1">
+      <w:start w:val="1"/>
+      <w:numFmt w:val="lowerLetter"/>
+      <w:lvlText w:val="%2."/>
+      <w:lvlJc w:val="left"/>
+      <w:pPr>
+        <w:ind w:left="1440" w:hanging="360"/>
+      </w:pPr>
+    </w:lvl>
+    <w:lvl w:ilvl="2" w:tplc="0C09001B" w:tentative="1">
+      <w:start w:val="1"/>
+      <w:numFmt w:val="lowerRoman"/>
+      <w:lvlText w:val="%3."/>
+      <w:lvlJc w:val="right"/>
+      <w:pPr>
+        <w:ind w:left="2160" w:hanging="180"/>
+      </w:pPr>
+    </w:lvl>
+    <w:lvl w:ilvl="3" w:tplc="0C09000F" w:tentative="1">
+      <w:start w:val="1"/>
+      <w:numFmt w:val="decimal"/>
+      <w:lvlText w:val="%4."/>
+      <w:lvlJc w:val="left"/>
+      <w:pPr>
+        <w:ind w:left="2880" w:hanging="360"/>
+      </w:pPr>
+    </w:lvl>
+    <w:lvl w:ilvl="4" w:tplc="0C090019" w:tentative="1">
+      <w:start w:val="1"/>
+      <w:numFmt w:val="lowerLetter"/>
+      <w:lvlText w:val="%5."/>
+      <w:lvlJc w:val="left"/>
+      <w:pPr>
+        <w:ind w:left="3600" w:hanging="360"/>
+      </w:pPr>
+    </w:lvl>
+    <w:lvl w:ilvl="5" w:tplc="0C09001B" w:tentative="1">
+      <w:start w:val="1"/>
+      <w:numFmt w:val="lowerRoman"/>
+      <w:lvlText w:val="%6."/>
+      <w:lvlJc w:val="right"/>
+      <w:pPr>
+        <w:ind w:left="4320" w:hanging="180"/>
+      </w:pPr>
+    </w:lvl>
+    <w:lvl w:ilvl="6" w:tplc="0C09000F" w:tentative="1">
+      <w:start w:val="1"/>
+      <w:numFmt w:val="decimal"/>
+      <w:lvlText w:val="%7."/>
+      <w:lvlJc w:val="left"/>
+      <w:pPr>
+        <w:ind w:left="5040" w:hanging="360"/>
+      </w:pPr>
+    </w:lvl>
+    <w:lvl w:ilvl="7" w:tplc="0C090019" w:tentative="1">
+      <w:start w:val="1"/>
+      <w:numFmt w:val="lowerLetter"/>
+      <w:lvlText w:val="%8."/>
+      <w:lvlJc w:val="left"/>
+      <w:pPr>
+        <w:ind w:left="5760" w:hanging="360"/>
+      </w:pPr>
+    </w:lvl>
+    <w:lvl w:ilvl="8" w:tplc="0C09001B" w:tentative="1">
+      <w:start w:val="1"/>
+      <w:numFmt w:val="lowerRoman"/>
+      <w:lvlText w:val="%9."/>
+      <w:lvlJc w:val="right"/>
+      <w:pPr>
+        <w:ind w:left="6480" w:hanging="180"/>
+      </w:pPr>
+    </w:lvl>
+  </w:abstractNum>
+  <w:abstractNum w:abstractNumId="6" w15:restartNumberingAfterBreak="0">
     <w:nsid w:val="61F95B9C"/>
     <w:multiLevelType w:val="hybridMultilevel"/>
     <w:tmpl w:val="95963DF6"/>
@@ -2950,7 +3646,7 @@
       </w:pPr>
     </w:lvl>
   </w:abstractNum>
-  <w:abstractNum w:abstractNumId="6" w15:restartNumberingAfterBreak="0">
+  <w:abstractNum w:abstractNumId="7" w15:restartNumberingAfterBreak="0">
     <w:nsid w:val="6BCC4F68"/>
     <w:multiLevelType w:val="hybridMultilevel"/>
     <w:tmpl w:val="37A044F0"/>
@@ -3036,7 +3732,7 @@
       </w:pPr>
     </w:lvl>
   </w:abstractNum>
-  <w:abstractNum w:abstractNumId="7" w15:restartNumberingAfterBreak="0">
+  <w:abstractNum w:abstractNumId="8" w15:restartNumberingAfterBreak="0">
     <w:nsid w:val="6C44466C"/>
     <w:multiLevelType w:val="hybridMultilevel"/>
     <w:tmpl w:val="FF04CBDC"/>
@@ -3122,7 +3818,7 @@
       </w:pPr>
     </w:lvl>
   </w:abstractNum>
-  <w:abstractNum w:abstractNumId="8" w15:restartNumberingAfterBreak="0">
+  <w:abstractNum w:abstractNumId="9" w15:restartNumberingAfterBreak="0">
     <w:nsid w:val="7B53023E"/>
     <w:multiLevelType w:val="hybridMultilevel"/>
     <w:tmpl w:val="88C2EC2C"/>
@@ -3236,7 +3932,7 @@
     </w:lvl>
   </w:abstractNum>
   <w:num w:numId="1" w16cid:durableId="1145513151">
-    <w:abstractNumId w:val="8"/>
+    <w:abstractNumId w:val="9"/>
   </w:num>
   <w:num w:numId="2" w16cid:durableId="1765375189">
     <w:abstractNumId w:val="4"/>
@@ -3251,16 +3947,19 @@
     <w:abstractNumId w:val="0"/>
   </w:num>
   <w:num w:numId="6" w16cid:durableId="155920058">
-    <w:abstractNumId w:val="5"/>
+    <w:abstractNumId w:val="6"/>
   </w:num>
   <w:num w:numId="7" w16cid:durableId="979263593">
-    <w:abstractNumId w:val="6"/>
+    <w:abstractNumId w:val="7"/>
   </w:num>
   <w:num w:numId="8" w16cid:durableId="1183711519">
     <w:abstractNumId w:val="3"/>
   </w:num>
   <w:num w:numId="9" w16cid:durableId="710497354">
-    <w:abstractNumId w:val="7"/>
+    <w:abstractNumId w:val="8"/>
+  </w:num>
+  <w:num w:numId="10" w16cid:durableId="424423299">
+    <w:abstractNumId w:val="5"/>
   </w:num>
 </w:numbering>
 </file>

</xml_diff>